<commit_message>
Updated customer segmentation docu
</commit_message>
<xml_diff>
--- a/Customer Segmentation documentation.docx
+++ b/Customer Segmentation documentation.docx
@@ -11,13 +11,8 @@
       </w:r>
     </w:p>
     <w:p>
-      <w:proofErr w:type="spellStart"/>
-      <w:r>
-        <w:t>Jupyter</w:t>
-      </w:r>
-      <w:proofErr w:type="spellEnd"/>
-      <w:r>
-        <w:t xml:space="preserve"> Notebook</w:t>
+      <w:r>
+        <w:t>Jupyter Notebook</w:t>
       </w:r>
     </w:p>
     <w:p>
@@ -58,15 +53,7 @@
         </w:numPr>
       </w:pPr>
       <w:r>
-        <w:t xml:space="preserve">import </w:t>
-      </w:r>
-      <w:proofErr w:type="spellStart"/>
-      <w:r>
-        <w:t>numpy</w:t>
-      </w:r>
-      <w:proofErr w:type="spellEnd"/>
-      <w:r>
-        <w:t xml:space="preserve"> as np</w:t>
+        <w:t>import numpy as np</w:t>
       </w:r>
     </w:p>
     <w:p>
@@ -78,23 +65,8 @@
         </w:numPr>
       </w:pPr>
       <w:r>
-        <w:t xml:space="preserve">import </w:t>
-      </w:r>
-      <w:proofErr w:type="spellStart"/>
-      <w:proofErr w:type="gramStart"/>
-      <w:r>
-        <w:t>matplotlib.pyplot</w:t>
-      </w:r>
-      <w:proofErr w:type="spellEnd"/>
-      <w:proofErr w:type="gramEnd"/>
-      <w:r>
-        <w:t xml:space="preserve"> as </w:t>
-      </w:r>
-      <w:proofErr w:type="spellStart"/>
-      <w:r>
-        <w:t>plt</w:t>
-      </w:r>
-      <w:proofErr w:type="spellEnd"/>
+        <w:t>import matplotlib.pyplot as plt</w:t>
+      </w:r>
     </w:p>
     <w:p>
       <w:pPr>
@@ -117,13 +89,8 @@
         </w:numPr>
       </w:pPr>
       <w:r>
-        <w:t xml:space="preserve">import </w:t>
-      </w:r>
-      <w:proofErr w:type="spellStart"/>
-      <w:r>
-        <w:t>ast</w:t>
-      </w:r>
-      <w:proofErr w:type="spellEnd"/>
+        <w:t>import ast</w:t>
+      </w:r>
     </w:p>
     <w:p>
       <w:pPr>
@@ -204,8 +171,6 @@
         </w:rPr>
         <w:t xml:space="preserve"> </w:t>
       </w:r>
-      <w:proofErr w:type="spellStart"/>
-      <w:proofErr w:type="gramStart"/>
       <w:r>
         <w:rPr>
           <w:rFonts w:ascii="Consolas" w:eastAsia="Times New Roman" w:hAnsi="Consolas" w:cs="Times New Roman"/>
@@ -240,35 +205,8 @@
           <w:lang w:eastAsia="en-PH"/>
           <w14:ligatures w14:val="none"/>
         </w:rPr>
-        <w:t>read</w:t>
-      </w:r>
-      <w:proofErr w:type="gramEnd"/>
-      <w:r>
-        <w:rPr>
-          <w:rFonts w:ascii="Consolas" w:eastAsia="Times New Roman" w:hAnsi="Consolas" w:cs="Times New Roman"/>
-          <w:color w:val="DCDCAA"/>
-          <w:kern w:val="0"/>
-          <w:sz w:val="21"/>
-          <w:szCs w:val="21"/>
-          <w:lang w:eastAsia="en-PH"/>
-          <w14:ligatures w14:val="none"/>
-        </w:rPr>
-        <w:t>_</w:t>
-      </w:r>
-      <w:proofErr w:type="gramStart"/>
-      <w:r>
-        <w:rPr>
-          <w:rFonts w:ascii="Consolas" w:eastAsia="Times New Roman" w:hAnsi="Consolas" w:cs="Times New Roman"/>
-          <w:color w:val="DCDCAA"/>
-          <w:kern w:val="0"/>
-          <w:sz w:val="21"/>
-          <w:szCs w:val="21"/>
-          <w:lang w:eastAsia="en-PH"/>
-          <w14:ligatures w14:val="none"/>
-        </w:rPr>
-        <w:t>csv</w:t>
-      </w:r>
-      <w:proofErr w:type="spellEnd"/>
+        <w:t>read_csv</w:t>
+      </w:r>
       <w:r>
         <w:rPr>
           <w:rFonts w:ascii="Consolas" w:eastAsia="Times New Roman" w:hAnsi="Consolas" w:cs="Times New Roman"/>
@@ -281,7 +219,6 @@
         </w:rPr>
         <w:t>(</w:t>
       </w:r>
-      <w:proofErr w:type="gramEnd"/>
       <w:r>
         <w:rPr>
           <w:rFonts w:ascii="Consolas" w:eastAsia="Times New Roman" w:hAnsi="Consolas" w:cs="Times New Roman"/>
@@ -292,33 +229,7 @@
           <w:lang w:eastAsia="en-PH"/>
           <w14:ligatures w14:val="none"/>
         </w:rPr>
-        <w:t>"C:/Users/Sol Joaquin/Documents/GitHub/</w:t>
-      </w:r>
-      <w:proofErr w:type="spellStart"/>
-      <w:r>
-        <w:rPr>
-          <w:rFonts w:ascii="Consolas" w:eastAsia="Times New Roman" w:hAnsi="Consolas" w:cs="Times New Roman"/>
-          <w:color w:val="CE9178"/>
-          <w:kern w:val="0"/>
-          <w:sz w:val="21"/>
-          <w:szCs w:val="21"/>
-          <w:lang w:eastAsia="en-PH"/>
-          <w14:ligatures w14:val="none"/>
-        </w:rPr>
-        <w:t>Coffeeoffers</w:t>
-      </w:r>
-      <w:proofErr w:type="spellEnd"/>
-      <w:r>
-        <w:rPr>
-          <w:rFonts w:ascii="Consolas" w:eastAsia="Times New Roman" w:hAnsi="Consolas" w:cs="Times New Roman"/>
-          <w:color w:val="CE9178"/>
-          <w:kern w:val="0"/>
-          <w:sz w:val="21"/>
-          <w:szCs w:val="21"/>
-          <w:lang w:eastAsia="en-PH"/>
-          <w14:ligatures w14:val="none"/>
-        </w:rPr>
-        <w:t>/customers.csv"</w:t>
+        <w:t>"C:/Users/Sol Joaquin/Documents/GitHub/Coffeeoffers/customers.csv"</w:t>
       </w:r>
       <w:r>
         <w:rPr>
@@ -400,8 +311,6 @@
         </w:rPr>
         <w:t xml:space="preserve"> </w:t>
       </w:r>
-      <w:proofErr w:type="spellStart"/>
-      <w:proofErr w:type="gramStart"/>
       <w:r>
         <w:rPr>
           <w:rFonts w:ascii="Consolas" w:eastAsia="Times New Roman" w:hAnsi="Consolas" w:cs="Times New Roman"/>
@@ -436,35 +345,8 @@
           <w:lang w:eastAsia="en-PH"/>
           <w14:ligatures w14:val="none"/>
         </w:rPr>
-        <w:t>read</w:t>
-      </w:r>
-      <w:proofErr w:type="gramEnd"/>
-      <w:r>
-        <w:rPr>
-          <w:rFonts w:ascii="Consolas" w:eastAsia="Times New Roman" w:hAnsi="Consolas" w:cs="Times New Roman"/>
-          <w:color w:val="DCDCAA"/>
-          <w:kern w:val="0"/>
-          <w:sz w:val="21"/>
-          <w:szCs w:val="21"/>
-          <w:lang w:eastAsia="en-PH"/>
-          <w14:ligatures w14:val="none"/>
-        </w:rPr>
-        <w:t>_</w:t>
-      </w:r>
-      <w:proofErr w:type="gramStart"/>
-      <w:r>
-        <w:rPr>
-          <w:rFonts w:ascii="Consolas" w:eastAsia="Times New Roman" w:hAnsi="Consolas" w:cs="Times New Roman"/>
-          <w:color w:val="DCDCAA"/>
-          <w:kern w:val="0"/>
-          <w:sz w:val="21"/>
-          <w:szCs w:val="21"/>
-          <w:lang w:eastAsia="en-PH"/>
-          <w14:ligatures w14:val="none"/>
-        </w:rPr>
-        <w:t>csv</w:t>
-      </w:r>
-      <w:proofErr w:type="spellEnd"/>
+        <w:t>read_csv</w:t>
+      </w:r>
       <w:r>
         <w:rPr>
           <w:rFonts w:ascii="Consolas" w:eastAsia="Times New Roman" w:hAnsi="Consolas" w:cs="Times New Roman"/>
@@ -477,7 +359,6 @@
         </w:rPr>
         <w:t>(</w:t>
       </w:r>
-      <w:proofErr w:type="gramEnd"/>
       <w:r>
         <w:rPr>
           <w:rFonts w:ascii="Consolas" w:eastAsia="Times New Roman" w:hAnsi="Consolas" w:cs="Times New Roman"/>
@@ -598,7 +479,6 @@
         </w:rPr>
         <w:t>\\</w:t>
       </w:r>
-      <w:proofErr w:type="spellStart"/>
       <w:r>
         <w:rPr>
           <w:rFonts w:ascii="Consolas" w:eastAsia="Times New Roman" w:hAnsi="Consolas" w:cs="Times New Roman"/>
@@ -611,7 +491,6 @@
         </w:rPr>
         <w:t>Coffeeoffers</w:t>
       </w:r>
-      <w:proofErr w:type="spellEnd"/>
       <w:r>
         <w:rPr>
           <w:rFonts w:ascii="Consolas" w:eastAsia="Times New Roman" w:hAnsi="Consolas" w:cs="Times New Roman"/>
@@ -716,8 +595,6 @@
         </w:rPr>
         <w:t xml:space="preserve"> </w:t>
       </w:r>
-      <w:proofErr w:type="spellStart"/>
-      <w:proofErr w:type="gramStart"/>
       <w:r>
         <w:rPr>
           <w:rFonts w:ascii="Consolas" w:eastAsia="Times New Roman" w:hAnsi="Consolas" w:cs="Times New Roman"/>
@@ -752,35 +629,8 @@
           <w:lang w:eastAsia="en-PH"/>
           <w14:ligatures w14:val="none"/>
         </w:rPr>
-        <w:t>read</w:t>
-      </w:r>
-      <w:proofErr w:type="gramEnd"/>
-      <w:r>
-        <w:rPr>
-          <w:rFonts w:ascii="Consolas" w:eastAsia="Times New Roman" w:hAnsi="Consolas" w:cs="Times New Roman"/>
-          <w:color w:val="DCDCAA"/>
-          <w:kern w:val="0"/>
-          <w:sz w:val="21"/>
-          <w:szCs w:val="21"/>
-          <w:lang w:eastAsia="en-PH"/>
-          <w14:ligatures w14:val="none"/>
-        </w:rPr>
-        <w:t>_</w:t>
-      </w:r>
-      <w:proofErr w:type="gramStart"/>
-      <w:r>
-        <w:rPr>
-          <w:rFonts w:ascii="Consolas" w:eastAsia="Times New Roman" w:hAnsi="Consolas" w:cs="Times New Roman"/>
-          <w:color w:val="DCDCAA"/>
-          <w:kern w:val="0"/>
-          <w:sz w:val="21"/>
-          <w:szCs w:val="21"/>
-          <w:lang w:eastAsia="en-PH"/>
-          <w14:ligatures w14:val="none"/>
-        </w:rPr>
-        <w:t>csv</w:t>
-      </w:r>
-      <w:proofErr w:type="spellEnd"/>
+        <w:t>read_csv</w:t>
+      </w:r>
       <w:r>
         <w:rPr>
           <w:rFonts w:ascii="Consolas" w:eastAsia="Times New Roman" w:hAnsi="Consolas" w:cs="Times New Roman"/>
@@ -793,7 +643,6 @@
         </w:rPr>
         <w:t>(</w:t>
       </w:r>
-      <w:proofErr w:type="gramEnd"/>
       <w:r>
         <w:rPr>
           <w:rFonts w:ascii="Consolas" w:eastAsia="Times New Roman" w:hAnsi="Consolas" w:cs="Times New Roman"/>
@@ -914,7 +763,6 @@
         </w:rPr>
         <w:t>\\</w:t>
       </w:r>
-      <w:proofErr w:type="spellStart"/>
       <w:r>
         <w:rPr>
           <w:rFonts w:ascii="Consolas" w:eastAsia="Times New Roman" w:hAnsi="Consolas" w:cs="Times New Roman"/>
@@ -927,7 +775,6 @@
         </w:rPr>
         <w:t>Coffeeoffers</w:t>
       </w:r>
-      <w:proofErr w:type="spellEnd"/>
       <w:r>
         <w:rPr>
           <w:rFonts w:ascii="Consolas" w:eastAsia="Times New Roman" w:hAnsi="Consolas" w:cs="Times New Roman"/>
@@ -1068,7 +915,6 @@
         </w:rPr>
         <w:t xml:space="preserve"> </w:t>
       </w:r>
-      <w:proofErr w:type="spellStart"/>
       <w:r>
         <w:rPr>
           <w:rFonts w:ascii="Consolas" w:eastAsia="Times New Roman" w:hAnsi="Consolas" w:cs="Times New Roman"/>
@@ -1105,7 +951,6 @@
         </w:rPr>
         <w:t>to_datetime</w:t>
       </w:r>
-      <w:proofErr w:type="spellEnd"/>
       <w:r>
         <w:rPr>
           <w:rFonts w:ascii="Consolas" w:eastAsia="Times New Roman" w:hAnsi="Consolas" w:cs="Times New Roman"/>
@@ -1152,9 +997,116 @@
           <w:lang w:eastAsia="en-PH"/>
           <w14:ligatures w14:val="none"/>
         </w:rPr>
-        <w:t>'</w:t>
-      </w:r>
-      <w:proofErr w:type="spellStart"/>
+        <w:t>'became_member_on'</w:t>
+      </w:r>
+      <w:r>
+        <w:rPr>
+          <w:rFonts w:ascii="Consolas" w:eastAsia="Times New Roman" w:hAnsi="Consolas" w:cs="Times New Roman"/>
+          <w:color w:val="CCCCCC"/>
+          <w:kern w:val="0"/>
+          <w:sz w:val="21"/>
+          <w:szCs w:val="21"/>
+          <w:lang w:eastAsia="en-PH"/>
+          <w14:ligatures w14:val="none"/>
+        </w:rPr>
+        <w:t>].</w:t>
+      </w:r>
+      <w:r>
+        <w:rPr>
+          <w:rFonts w:ascii="Consolas" w:eastAsia="Times New Roman" w:hAnsi="Consolas" w:cs="Times New Roman"/>
+          <w:color w:val="DCDCAA"/>
+          <w:kern w:val="0"/>
+          <w:sz w:val="21"/>
+          <w:szCs w:val="21"/>
+          <w:lang w:eastAsia="en-PH"/>
+          <w14:ligatures w14:val="none"/>
+        </w:rPr>
+        <w:t>astype</w:t>
+      </w:r>
+      <w:r>
+        <w:rPr>
+          <w:rFonts w:ascii="Consolas" w:eastAsia="Times New Roman" w:hAnsi="Consolas" w:cs="Times New Roman"/>
+          <w:color w:val="CCCCCC"/>
+          <w:kern w:val="0"/>
+          <w:sz w:val="21"/>
+          <w:szCs w:val="21"/>
+          <w:lang w:eastAsia="en-PH"/>
+          <w14:ligatures w14:val="none"/>
+        </w:rPr>
+        <w:t>(</w:t>
+      </w:r>
+      <w:r>
+        <w:rPr>
+          <w:rFonts w:ascii="Consolas" w:eastAsia="Times New Roman" w:hAnsi="Consolas" w:cs="Times New Roman"/>
+          <w:color w:val="4EC9B0"/>
+          <w:kern w:val="0"/>
+          <w:sz w:val="21"/>
+          <w:szCs w:val="21"/>
+          <w:lang w:eastAsia="en-PH"/>
+          <w14:ligatures w14:val="none"/>
+        </w:rPr>
+        <w:t>str</w:t>
+      </w:r>
+      <w:r>
+        <w:rPr>
+          <w:rFonts w:ascii="Consolas" w:eastAsia="Times New Roman" w:hAnsi="Consolas" w:cs="Times New Roman"/>
+          <w:color w:val="CCCCCC"/>
+          <w:kern w:val="0"/>
+          <w:sz w:val="21"/>
+          <w:szCs w:val="21"/>
+          <w:lang w:eastAsia="en-PH"/>
+          <w14:ligatures w14:val="none"/>
+        </w:rPr>
+        <w:t>),</w:t>
+      </w:r>
+      <w:r>
+        <w:rPr>
+          <w:rFonts w:ascii="Consolas" w:eastAsia="Times New Roman" w:hAnsi="Consolas" w:cs="Times New Roman"/>
+          <w:color w:val="9CDCFE"/>
+          <w:kern w:val="0"/>
+          <w:sz w:val="21"/>
+          <w:szCs w:val="21"/>
+          <w:lang w:eastAsia="en-PH"/>
+          <w14:ligatures w14:val="none"/>
+        </w:rPr>
+        <w:t>format</w:t>
+      </w:r>
+      <w:r>
+        <w:rPr>
+          <w:rFonts w:ascii="Consolas" w:eastAsia="Times New Roman" w:hAnsi="Consolas" w:cs="Times New Roman"/>
+          <w:color w:val="CCCCCC"/>
+          <w:kern w:val="0"/>
+          <w:sz w:val="21"/>
+          <w:szCs w:val="21"/>
+          <w:lang w:eastAsia="en-PH"/>
+          <w14:ligatures w14:val="none"/>
+        </w:rPr>
+        <w:t xml:space="preserve"> </w:t>
+      </w:r>
+      <w:r>
+        <w:rPr>
+          <w:rFonts w:ascii="Consolas" w:eastAsia="Times New Roman" w:hAnsi="Consolas" w:cs="Times New Roman"/>
+          <w:color w:val="D4D4D4"/>
+          <w:kern w:val="0"/>
+          <w:sz w:val="21"/>
+          <w:szCs w:val="21"/>
+          <w:lang w:eastAsia="en-PH"/>
+          <w14:ligatures w14:val="none"/>
+        </w:rPr>
+        <w:t>=</w:t>
+      </w:r>
+      <w:r>
+        <w:rPr>
+          <w:rFonts w:ascii="Consolas" w:eastAsia="Times New Roman" w:hAnsi="Consolas" w:cs="Times New Roman"/>
+          <w:color w:val="CCCCCC"/>
+          <w:kern w:val="0"/>
+          <w:sz w:val="21"/>
+          <w:szCs w:val="21"/>
+          <w:lang w:eastAsia="en-PH"/>
+          <w14:ligatures w14:val="none"/>
+        </w:rPr>
+        <w:t xml:space="preserve"> </w:t>
+      </w:r>
       <w:r>
         <w:rPr>
           <w:rFonts w:ascii="Consolas" w:eastAsia="Times New Roman" w:hAnsi="Consolas" w:cs="Times New Roman"/>
@@ -1165,159 +1117,7 @@
           <w:lang w:eastAsia="en-PH"/>
           <w14:ligatures w14:val="none"/>
         </w:rPr>
-        <w:t>became_member_on</w:t>
-      </w:r>
-      <w:proofErr w:type="spellEnd"/>
-      <w:r>
-        <w:rPr>
-          <w:rFonts w:ascii="Consolas" w:eastAsia="Times New Roman" w:hAnsi="Consolas" w:cs="Times New Roman"/>
-          <w:color w:val="CE9178"/>
-          <w:kern w:val="0"/>
-          <w:sz w:val="21"/>
-          <w:szCs w:val="21"/>
-          <w:lang w:eastAsia="en-PH"/>
-          <w14:ligatures w14:val="none"/>
-        </w:rPr>
-        <w:t>'</w:t>
-      </w:r>
-      <w:proofErr w:type="gramStart"/>
-      <w:r>
-        <w:rPr>
-          <w:rFonts w:ascii="Consolas" w:eastAsia="Times New Roman" w:hAnsi="Consolas" w:cs="Times New Roman"/>
-          <w:color w:val="CCCCCC"/>
-          <w:kern w:val="0"/>
-          <w:sz w:val="21"/>
-          <w:szCs w:val="21"/>
-          <w:lang w:eastAsia="en-PH"/>
-          <w14:ligatures w14:val="none"/>
-        </w:rPr>
-        <w:t>].</w:t>
-      </w:r>
-      <w:proofErr w:type="spellStart"/>
-      <w:r>
-        <w:rPr>
-          <w:rFonts w:ascii="Consolas" w:eastAsia="Times New Roman" w:hAnsi="Consolas" w:cs="Times New Roman"/>
-          <w:color w:val="DCDCAA"/>
-          <w:kern w:val="0"/>
-          <w:sz w:val="21"/>
-          <w:szCs w:val="21"/>
-          <w:lang w:eastAsia="en-PH"/>
-          <w14:ligatures w14:val="none"/>
-        </w:rPr>
-        <w:t>astype</w:t>
-      </w:r>
-      <w:proofErr w:type="spellEnd"/>
-      <w:proofErr w:type="gramEnd"/>
-      <w:r>
-        <w:rPr>
-          <w:rFonts w:ascii="Consolas" w:eastAsia="Times New Roman" w:hAnsi="Consolas" w:cs="Times New Roman"/>
-          <w:color w:val="CCCCCC"/>
-          <w:kern w:val="0"/>
-          <w:sz w:val="21"/>
-          <w:szCs w:val="21"/>
-          <w:lang w:eastAsia="en-PH"/>
-          <w14:ligatures w14:val="none"/>
-        </w:rPr>
-        <w:t>(</w:t>
-      </w:r>
-      <w:r>
-        <w:rPr>
-          <w:rFonts w:ascii="Consolas" w:eastAsia="Times New Roman" w:hAnsi="Consolas" w:cs="Times New Roman"/>
-          <w:color w:val="4EC9B0"/>
-          <w:kern w:val="0"/>
-          <w:sz w:val="21"/>
-          <w:szCs w:val="21"/>
-          <w:lang w:eastAsia="en-PH"/>
-          <w14:ligatures w14:val="none"/>
-        </w:rPr>
-        <w:t>str</w:t>
-      </w:r>
-      <w:proofErr w:type="gramStart"/>
-      <w:r>
-        <w:rPr>
-          <w:rFonts w:ascii="Consolas" w:eastAsia="Times New Roman" w:hAnsi="Consolas" w:cs="Times New Roman"/>
-          <w:color w:val="CCCCCC"/>
-          <w:kern w:val="0"/>
-          <w:sz w:val="21"/>
-          <w:szCs w:val="21"/>
-          <w:lang w:eastAsia="en-PH"/>
-          <w14:ligatures w14:val="none"/>
-        </w:rPr>
-        <w:t>),</w:t>
-      </w:r>
-      <w:r>
-        <w:rPr>
-          <w:rFonts w:ascii="Consolas" w:eastAsia="Times New Roman" w:hAnsi="Consolas" w:cs="Times New Roman"/>
-          <w:color w:val="9CDCFE"/>
-          <w:kern w:val="0"/>
-          <w:sz w:val="21"/>
-          <w:szCs w:val="21"/>
-          <w:lang w:eastAsia="en-PH"/>
-          <w14:ligatures w14:val="none"/>
-        </w:rPr>
-        <w:t>format</w:t>
-      </w:r>
-      <w:proofErr w:type="gramEnd"/>
-      <w:r>
-        <w:rPr>
-          <w:rFonts w:ascii="Consolas" w:eastAsia="Times New Roman" w:hAnsi="Consolas" w:cs="Times New Roman"/>
-          <w:color w:val="CCCCCC"/>
-          <w:kern w:val="0"/>
-          <w:sz w:val="21"/>
-          <w:szCs w:val="21"/>
-          <w:lang w:eastAsia="en-PH"/>
-          <w14:ligatures w14:val="none"/>
-        </w:rPr>
-        <w:t xml:space="preserve"> </w:t>
-      </w:r>
-      <w:r>
-        <w:rPr>
-          <w:rFonts w:ascii="Consolas" w:eastAsia="Times New Roman" w:hAnsi="Consolas" w:cs="Times New Roman"/>
-          <w:color w:val="D4D4D4"/>
-          <w:kern w:val="0"/>
-          <w:sz w:val="21"/>
-          <w:szCs w:val="21"/>
-          <w:lang w:eastAsia="en-PH"/>
-          <w14:ligatures w14:val="none"/>
-        </w:rPr>
-        <w:t>=</w:t>
-      </w:r>
-      <w:r>
-        <w:rPr>
-          <w:rFonts w:ascii="Consolas" w:eastAsia="Times New Roman" w:hAnsi="Consolas" w:cs="Times New Roman"/>
-          <w:color w:val="CCCCCC"/>
-          <w:kern w:val="0"/>
-          <w:sz w:val="21"/>
-          <w:szCs w:val="21"/>
-          <w:lang w:eastAsia="en-PH"/>
-          <w14:ligatures w14:val="none"/>
-        </w:rPr>
-        <w:t xml:space="preserve"> </w:t>
-      </w:r>
-      <w:r>
-        <w:rPr>
-          <w:rFonts w:ascii="Consolas" w:eastAsia="Times New Roman" w:hAnsi="Consolas" w:cs="Times New Roman"/>
-          <w:color w:val="CE9178"/>
-          <w:kern w:val="0"/>
-          <w:sz w:val="21"/>
-          <w:szCs w:val="21"/>
-          <w:lang w:eastAsia="en-PH"/>
-          <w14:ligatures w14:val="none"/>
-        </w:rPr>
-        <w:t>'%</w:t>
-      </w:r>
-      <w:proofErr w:type="spellStart"/>
-      <w:r>
-        <w:rPr>
-          <w:rFonts w:ascii="Consolas" w:eastAsia="Times New Roman" w:hAnsi="Consolas" w:cs="Times New Roman"/>
-          <w:color w:val="CE9178"/>
-          <w:kern w:val="0"/>
-          <w:sz w:val="21"/>
-          <w:szCs w:val="21"/>
-          <w:lang w:eastAsia="en-PH"/>
-          <w14:ligatures w14:val="none"/>
-        </w:rPr>
-        <w:t>Y%m</w:t>
+        <w:t>'%Y%m</w:t>
       </w:r>
       <w:r>
         <w:rPr>
@@ -1331,7 +1131,6 @@
         </w:rPr>
         <w:t>%d</w:t>
       </w:r>
-      <w:proofErr w:type="spellEnd"/>
       <w:r>
         <w:rPr>
           <w:rFonts w:ascii="Consolas" w:eastAsia="Times New Roman" w:hAnsi="Consolas" w:cs="Times New Roman"/>
@@ -1496,8 +1295,6 @@
         </w:rPr>
         <w:t>].</w:t>
       </w:r>
-      <w:proofErr w:type="spellStart"/>
-      <w:proofErr w:type="gramStart"/>
       <w:r>
         <w:rPr>
           <w:rFonts w:ascii="Consolas" w:eastAsia="Times New Roman" w:hAnsi="Consolas" w:cs="Times New Roman"/>
@@ -1534,8 +1331,6 @@
         </w:rPr>
         <w:t>year</w:t>
       </w:r>
-      <w:proofErr w:type="spellEnd"/>
-      <w:proofErr w:type="gramEnd"/>
     </w:p>
     <w:p>
       <w:pPr>
@@ -1676,8 +1471,6 @@
         </w:rPr>
         <w:t>].</w:t>
       </w:r>
-      <w:proofErr w:type="spellStart"/>
-      <w:proofErr w:type="gramStart"/>
       <w:r>
         <w:rPr>
           <w:rFonts w:ascii="Consolas" w:eastAsia="Times New Roman" w:hAnsi="Consolas" w:cs="Times New Roman"/>
@@ -1714,8 +1507,6 @@
         </w:rPr>
         <w:t>month</w:t>
       </w:r>
-      <w:proofErr w:type="spellEnd"/>
-      <w:proofErr w:type="gramEnd"/>
     </w:p>
     <w:p>
       <w:pPr>
@@ -1754,7 +1545,6 @@
           <w14:ligatures w14:val="none"/>
         </w:rPr>
       </w:pPr>
-      <w:proofErr w:type="spellStart"/>
       <w:r>
         <w:rPr>
           <w:rFonts w:ascii="Consolas" w:eastAsia="Times New Roman" w:hAnsi="Consolas" w:cs="Times New Roman"/>
@@ -1767,7 +1557,6 @@
         </w:rPr>
         <w:t>events_trial</w:t>
       </w:r>
-      <w:proofErr w:type="spellEnd"/>
       <w:r>
         <w:rPr>
           <w:rFonts w:ascii="Consolas" w:eastAsia="Times New Roman" w:hAnsi="Consolas" w:cs="Times New Roman"/>
@@ -1828,7 +1617,6 @@
         </w:rPr>
         <w:t xml:space="preserve"> </w:t>
       </w:r>
-      <w:proofErr w:type="spellStart"/>
       <w:r>
         <w:rPr>
           <w:rFonts w:ascii="Consolas" w:eastAsia="Times New Roman" w:hAnsi="Consolas" w:cs="Times New Roman"/>
@@ -1841,7 +1629,6 @@
         </w:rPr>
         <w:t>events_trial</w:t>
       </w:r>
-      <w:proofErr w:type="spellEnd"/>
       <w:r>
         <w:rPr>
           <w:rFonts w:ascii="Consolas" w:eastAsia="Times New Roman" w:hAnsi="Consolas" w:cs="Times New Roman"/>
@@ -1866,7 +1653,6 @@
         </w:rPr>
         <w:t>'value'</w:t>
       </w:r>
-      <w:proofErr w:type="gramStart"/>
       <w:r>
         <w:rPr>
           <w:rFonts w:ascii="Consolas" w:eastAsia="Times New Roman" w:hAnsi="Consolas" w:cs="Times New Roman"/>
@@ -1891,7 +1677,6 @@
         </w:rPr>
         <w:t>apply</w:t>
       </w:r>
-      <w:proofErr w:type="gramEnd"/>
       <w:r>
         <w:rPr>
           <w:rFonts w:ascii="Consolas" w:eastAsia="Times New Roman" w:hAnsi="Consolas" w:cs="Times New Roman"/>
@@ -1904,8 +1689,6 @@
         </w:rPr>
         <w:t>(</w:t>
       </w:r>
-      <w:proofErr w:type="spellStart"/>
-      <w:proofErr w:type="gramStart"/>
       <w:r>
         <w:rPr>
           <w:rFonts w:ascii="Consolas" w:eastAsia="Times New Roman" w:hAnsi="Consolas" w:cs="Times New Roman"/>
@@ -1940,22 +1723,8 @@
           <w:lang w:eastAsia="en-PH"/>
           <w14:ligatures w14:val="none"/>
         </w:rPr>
-        <w:t>literal</w:t>
-      </w:r>
-      <w:proofErr w:type="gramEnd"/>
-      <w:r>
-        <w:rPr>
-          <w:rFonts w:ascii="Consolas" w:eastAsia="Times New Roman" w:hAnsi="Consolas" w:cs="Times New Roman"/>
-          <w:color w:val="DCDCAA"/>
-          <w:kern w:val="0"/>
-          <w:sz w:val="21"/>
-          <w:szCs w:val="21"/>
-          <w:lang w:eastAsia="en-PH"/>
-          <w14:ligatures w14:val="none"/>
-        </w:rPr>
-        <w:t>_eval</w:t>
-      </w:r>
-      <w:proofErr w:type="spellEnd"/>
+        <w:t>literal_eval</w:t>
+      </w:r>
       <w:r>
         <w:rPr>
           <w:rFonts w:ascii="Consolas" w:eastAsia="Times New Roman" w:hAnsi="Consolas" w:cs="Times New Roman"/>
@@ -1988,7 +1757,6 @@
           <w14:ligatures w14:val="none"/>
         </w:rPr>
       </w:pPr>
-      <w:proofErr w:type="spellStart"/>
       <w:r>
         <w:rPr>
           <w:rFonts w:ascii="Consolas" w:eastAsia="Times New Roman" w:hAnsi="Consolas" w:cs="Times New Roman"/>
@@ -2001,7 +1769,6 @@
         </w:rPr>
         <w:t>value_expanded</w:t>
       </w:r>
-      <w:proofErr w:type="spellEnd"/>
       <w:r>
         <w:rPr>
           <w:rFonts w:ascii="Consolas" w:eastAsia="Times New Roman" w:hAnsi="Consolas" w:cs="Times New Roman"/>
@@ -2038,7 +1805,6 @@
         </w:rPr>
         <w:t xml:space="preserve"> </w:t>
       </w:r>
-      <w:proofErr w:type="spellStart"/>
       <w:r>
         <w:rPr>
           <w:rFonts w:ascii="Consolas" w:eastAsia="Times New Roman" w:hAnsi="Consolas" w:cs="Times New Roman"/>
@@ -2051,7 +1817,6 @@
         </w:rPr>
         <w:t>events_trial</w:t>
       </w:r>
-      <w:proofErr w:type="spellEnd"/>
       <w:r>
         <w:rPr>
           <w:rFonts w:ascii="Consolas" w:eastAsia="Times New Roman" w:hAnsi="Consolas" w:cs="Times New Roman"/>
@@ -2076,7 +1841,6 @@
         </w:rPr>
         <w:t>'value'</w:t>
       </w:r>
-      <w:proofErr w:type="gramStart"/>
       <w:r>
         <w:rPr>
           <w:rFonts w:ascii="Consolas" w:eastAsia="Times New Roman" w:hAnsi="Consolas" w:cs="Times New Roman"/>
@@ -2101,7 +1865,6 @@
         </w:rPr>
         <w:t>apply</w:t>
       </w:r>
-      <w:proofErr w:type="gramEnd"/>
       <w:r>
         <w:rPr>
           <w:rFonts w:ascii="Consolas" w:eastAsia="Times New Roman" w:hAnsi="Consolas" w:cs="Times New Roman"/>
@@ -2114,8 +1877,6 @@
         </w:rPr>
         <w:t>(</w:t>
       </w:r>
-      <w:proofErr w:type="spellStart"/>
-      <w:proofErr w:type="gramStart"/>
       <w:r>
         <w:rPr>
           <w:rFonts w:ascii="Consolas" w:eastAsia="Times New Roman" w:hAnsi="Consolas" w:cs="Times New Roman"/>
@@ -2152,8 +1913,6 @@
         </w:rPr>
         <w:t>Series</w:t>
       </w:r>
-      <w:proofErr w:type="spellEnd"/>
-      <w:proofErr w:type="gramEnd"/>
       <w:r>
         <w:rPr>
           <w:rFonts w:ascii="Consolas" w:eastAsia="Times New Roman" w:hAnsi="Consolas" w:cs="Times New Roman"/>
@@ -2186,7 +1945,6 @@
           <w14:ligatures w14:val="none"/>
         </w:rPr>
       </w:pPr>
-      <w:proofErr w:type="spellStart"/>
       <w:r>
         <w:rPr>
           <w:rFonts w:ascii="Consolas" w:eastAsia="Times New Roman" w:hAnsi="Consolas" w:cs="Times New Roman"/>
@@ -2199,7 +1957,6 @@
         </w:rPr>
         <w:t>events_trial</w:t>
       </w:r>
-      <w:proofErr w:type="spellEnd"/>
       <w:r>
         <w:rPr>
           <w:rFonts w:ascii="Consolas" w:eastAsia="Times New Roman" w:hAnsi="Consolas" w:cs="Times New Roman"/>
@@ -2236,8 +1993,6 @@
         </w:rPr>
         <w:t xml:space="preserve"> </w:t>
       </w:r>
-      <w:proofErr w:type="spellStart"/>
-      <w:proofErr w:type="gramStart"/>
       <w:r>
         <w:rPr>
           <w:rFonts w:ascii="Consolas" w:eastAsia="Times New Roman" w:hAnsi="Consolas" w:cs="Times New Roman"/>
@@ -2274,8 +2029,6 @@
         </w:rPr>
         <w:t>concat</w:t>
       </w:r>
-      <w:proofErr w:type="spellEnd"/>
-      <w:proofErr w:type="gramEnd"/>
       <w:r>
         <w:rPr>
           <w:rFonts w:ascii="Consolas" w:eastAsia="Times New Roman" w:hAnsi="Consolas" w:cs="Times New Roman"/>
@@ -2288,7 +2041,6 @@
         </w:rPr>
         <w:t>([</w:t>
       </w:r>
-      <w:proofErr w:type="spellStart"/>
       <w:r>
         <w:rPr>
           <w:rFonts w:ascii="Consolas" w:eastAsia="Times New Roman" w:hAnsi="Consolas" w:cs="Times New Roman"/>
@@ -2299,9 +2051,44 @@
           <w:lang w:eastAsia="en-PH"/>
           <w14:ligatures w14:val="none"/>
         </w:rPr>
-        <w:t>events_</w:t>
-      </w:r>
-      <w:proofErr w:type="gramStart"/>
+        <w:t>events_trial</w:t>
+      </w:r>
+      <w:r>
+        <w:rPr>
+          <w:rFonts w:ascii="Consolas" w:eastAsia="Times New Roman" w:hAnsi="Consolas" w:cs="Times New Roman"/>
+          <w:color w:val="CCCCCC"/>
+          <w:kern w:val="0"/>
+          <w:sz w:val="21"/>
+          <w:szCs w:val="21"/>
+          <w:lang w:eastAsia="en-PH"/>
+          <w14:ligatures w14:val="none"/>
+        </w:rPr>
+        <w:t>.</w:t>
+      </w:r>
+      <w:r>
+        <w:rPr>
+          <w:rFonts w:ascii="Consolas" w:eastAsia="Times New Roman" w:hAnsi="Consolas" w:cs="Times New Roman"/>
+          <w:color w:val="DCDCAA"/>
+          <w:kern w:val="0"/>
+          <w:sz w:val="21"/>
+          <w:szCs w:val="21"/>
+          <w:lang w:eastAsia="en-PH"/>
+          <w14:ligatures w14:val="none"/>
+        </w:rPr>
+        <w:t>drop</w:t>
+      </w:r>
+      <w:r>
+        <w:rPr>
+          <w:rFonts w:ascii="Consolas" w:eastAsia="Times New Roman" w:hAnsi="Consolas" w:cs="Times New Roman"/>
+          <w:color w:val="CCCCCC"/>
+          <w:kern w:val="0"/>
+          <w:sz w:val="21"/>
+          <w:szCs w:val="21"/>
+          <w:lang w:eastAsia="en-PH"/>
+          <w14:ligatures w14:val="none"/>
+        </w:rPr>
+        <w:t>(</w:t>
+      </w:r>
       <w:r>
         <w:rPr>
           <w:rFonts w:ascii="Consolas" w:eastAsia="Times New Roman" w:hAnsi="Consolas" w:cs="Times New Roman"/>
@@ -2312,45 +2099,43 @@
           <w:lang w:eastAsia="en-PH"/>
           <w14:ligatures w14:val="none"/>
         </w:rPr>
-        <w:t>trial</w:t>
-      </w:r>
-      <w:r>
-        <w:rPr>
-          <w:rFonts w:ascii="Consolas" w:eastAsia="Times New Roman" w:hAnsi="Consolas" w:cs="Times New Roman"/>
-          <w:color w:val="CCCCCC"/>
-          <w:kern w:val="0"/>
-          <w:sz w:val="21"/>
-          <w:szCs w:val="21"/>
-          <w:lang w:eastAsia="en-PH"/>
-          <w14:ligatures w14:val="none"/>
-        </w:rPr>
-        <w:t>.</w:t>
-      </w:r>
-      <w:r>
-        <w:rPr>
-          <w:rFonts w:ascii="Consolas" w:eastAsia="Times New Roman" w:hAnsi="Consolas" w:cs="Times New Roman"/>
-          <w:color w:val="DCDCAA"/>
-          <w:kern w:val="0"/>
-          <w:sz w:val="21"/>
-          <w:szCs w:val="21"/>
-          <w:lang w:eastAsia="en-PH"/>
-          <w14:ligatures w14:val="none"/>
-        </w:rPr>
-        <w:t>drop</w:t>
-      </w:r>
-      <w:proofErr w:type="spellEnd"/>
-      <w:proofErr w:type="gramEnd"/>
-      <w:r>
-        <w:rPr>
-          <w:rFonts w:ascii="Consolas" w:eastAsia="Times New Roman" w:hAnsi="Consolas" w:cs="Times New Roman"/>
-          <w:color w:val="CCCCCC"/>
-          <w:kern w:val="0"/>
-          <w:sz w:val="21"/>
-          <w:szCs w:val="21"/>
-          <w:lang w:eastAsia="en-PH"/>
-          <w14:ligatures w14:val="none"/>
-        </w:rPr>
-        <w:t>(</w:t>
+        <w:t>columns</w:t>
+      </w:r>
+      <w:r>
+        <w:rPr>
+          <w:rFonts w:ascii="Consolas" w:eastAsia="Times New Roman" w:hAnsi="Consolas" w:cs="Times New Roman"/>
+          <w:color w:val="D4D4D4"/>
+          <w:kern w:val="0"/>
+          <w:sz w:val="21"/>
+          <w:szCs w:val="21"/>
+          <w:lang w:eastAsia="en-PH"/>
+          <w14:ligatures w14:val="none"/>
+        </w:rPr>
+        <w:t>=</w:t>
+      </w:r>
+      <w:r>
+        <w:rPr>
+          <w:rFonts w:ascii="Consolas" w:eastAsia="Times New Roman" w:hAnsi="Consolas" w:cs="Times New Roman"/>
+          <w:color w:val="CE9178"/>
+          <w:kern w:val="0"/>
+          <w:sz w:val="21"/>
+          <w:szCs w:val="21"/>
+          <w:lang w:eastAsia="en-PH"/>
+          <w14:ligatures w14:val="none"/>
+        </w:rPr>
+        <w:t>'value'</w:t>
+      </w:r>
+      <w:r>
+        <w:rPr>
+          <w:rFonts w:ascii="Consolas" w:eastAsia="Times New Roman" w:hAnsi="Consolas" w:cs="Times New Roman"/>
+          <w:color w:val="CCCCCC"/>
+          <w:kern w:val="0"/>
+          <w:sz w:val="21"/>
+          <w:szCs w:val="21"/>
+          <w:lang w:eastAsia="en-PH"/>
+          <w14:ligatures w14:val="none"/>
+        </w:rPr>
+        <w:t>),</w:t>
       </w:r>
       <w:r>
         <w:rPr>
@@ -2362,72 +2147,8 @@
           <w:lang w:eastAsia="en-PH"/>
           <w14:ligatures w14:val="none"/>
         </w:rPr>
-        <w:t>columns</w:t>
-      </w:r>
-      <w:r>
-        <w:rPr>
-          <w:rFonts w:ascii="Consolas" w:eastAsia="Times New Roman" w:hAnsi="Consolas" w:cs="Times New Roman"/>
-          <w:color w:val="D4D4D4"/>
-          <w:kern w:val="0"/>
-          <w:sz w:val="21"/>
-          <w:szCs w:val="21"/>
-          <w:lang w:eastAsia="en-PH"/>
-          <w14:ligatures w14:val="none"/>
-        </w:rPr>
-        <w:t>=</w:t>
-      </w:r>
-      <w:r>
-        <w:rPr>
-          <w:rFonts w:ascii="Consolas" w:eastAsia="Times New Roman" w:hAnsi="Consolas" w:cs="Times New Roman"/>
-          <w:color w:val="CE9178"/>
-          <w:kern w:val="0"/>
-          <w:sz w:val="21"/>
-          <w:szCs w:val="21"/>
-          <w:lang w:eastAsia="en-PH"/>
-          <w14:ligatures w14:val="none"/>
-        </w:rPr>
-        <w:t>'value'</w:t>
-      </w:r>
-      <w:proofErr w:type="gramStart"/>
-      <w:r>
-        <w:rPr>
-          <w:rFonts w:ascii="Consolas" w:eastAsia="Times New Roman" w:hAnsi="Consolas" w:cs="Times New Roman"/>
-          <w:color w:val="CCCCCC"/>
-          <w:kern w:val="0"/>
-          <w:sz w:val="21"/>
-          <w:szCs w:val="21"/>
-          <w:lang w:eastAsia="en-PH"/>
-          <w14:ligatures w14:val="none"/>
-        </w:rPr>
-        <w:t>),</w:t>
-      </w:r>
-      <w:proofErr w:type="spellStart"/>
-      <w:r>
-        <w:rPr>
-          <w:rFonts w:ascii="Consolas" w:eastAsia="Times New Roman" w:hAnsi="Consolas" w:cs="Times New Roman"/>
-          <w:color w:val="9CDCFE"/>
-          <w:kern w:val="0"/>
-          <w:sz w:val="21"/>
-          <w:szCs w:val="21"/>
-          <w:lang w:eastAsia="en-PH"/>
-          <w14:ligatures w14:val="none"/>
-        </w:rPr>
-        <w:t>value</w:t>
-      </w:r>
-      <w:proofErr w:type="gramEnd"/>
-      <w:r>
-        <w:rPr>
-          <w:rFonts w:ascii="Consolas" w:eastAsia="Times New Roman" w:hAnsi="Consolas" w:cs="Times New Roman"/>
-          <w:color w:val="9CDCFE"/>
-          <w:kern w:val="0"/>
-          <w:sz w:val="21"/>
-          <w:szCs w:val="21"/>
-          <w:lang w:eastAsia="en-PH"/>
-          <w14:ligatures w14:val="none"/>
-        </w:rPr>
-        <w:t>_expanded</w:t>
-      </w:r>
-      <w:proofErr w:type="spellEnd"/>
+        <w:t>value_expanded</w:t>
+      </w:r>
       <w:r>
         <w:rPr>
           <w:rFonts w:ascii="Consolas" w:eastAsia="Times New Roman" w:hAnsi="Consolas" w:cs="Times New Roman"/>
@@ -2580,15 +2301,7 @@
         </w:numPr>
       </w:pPr>
       <w:r>
-        <w:t xml:space="preserve">Offer id, amount, </w:t>
-      </w:r>
-      <w:proofErr w:type="spellStart"/>
-      <w:r>
-        <w:t>offer_id</w:t>
-      </w:r>
-      <w:proofErr w:type="spellEnd"/>
-      <w:r>
-        <w:t>, reward</w:t>
+        <w:t>Offer id, amount, offer_id, reward</w:t>
       </w:r>
     </w:p>
     <w:p>
@@ -2599,13 +2312,8 @@
           <w:numId w:val="1"/>
         </w:numPr>
       </w:pPr>
-      <w:proofErr w:type="spellStart"/>
-      <w:r>
-        <w:t>Offer_id</w:t>
-      </w:r>
-      <w:proofErr w:type="spellEnd"/>
-      <w:r>
-        <w:t xml:space="preserve"> is found in offer completed events.</w:t>
+      <w:r>
+        <w:t>Offer_id is found in offer completed events.</w:t>
       </w:r>
     </w:p>
     <w:p>
@@ -2639,7 +2347,6 @@
           <w14:ligatures w14:val="none"/>
         </w:rPr>
       </w:pPr>
-      <w:proofErr w:type="spellStart"/>
       <w:r>
         <w:rPr>
           <w:rFonts w:ascii="Consolas" w:eastAsia="Times New Roman" w:hAnsi="Consolas" w:cs="Times New Roman"/>
@@ -2652,7 +2359,6 @@
         </w:rPr>
         <w:t>events_trial</w:t>
       </w:r>
-      <w:proofErr w:type="spellEnd"/>
       <w:r>
         <w:rPr>
           <w:rFonts w:ascii="Consolas" w:eastAsia="Times New Roman" w:hAnsi="Consolas" w:cs="Times New Roman"/>
@@ -2677,7 +2383,6 @@
         </w:rPr>
         <w:t>'amount'</w:t>
       </w:r>
-      <w:proofErr w:type="gramStart"/>
       <w:r>
         <w:rPr>
           <w:rFonts w:ascii="Consolas" w:eastAsia="Times New Roman" w:hAnsi="Consolas" w:cs="Times New Roman"/>
@@ -2702,7 +2407,6 @@
         </w:rPr>
         <w:t>sum</w:t>
       </w:r>
-      <w:proofErr w:type="gramEnd"/>
       <w:r>
         <w:rPr>
           <w:rFonts w:ascii="Consolas" w:eastAsia="Times New Roman" w:hAnsi="Consolas" w:cs="Times New Roman"/>
@@ -2763,7 +2467,6 @@
           <w14:ligatures w14:val="none"/>
         </w:rPr>
       </w:pPr>
-      <w:proofErr w:type="spellStart"/>
       <w:r>
         <w:rPr>
           <w:rFonts w:ascii="Consolas" w:eastAsia="Times New Roman" w:hAnsi="Consolas" w:cs="Times New Roman"/>
@@ -2776,7 +2479,6 @@
         </w:rPr>
         <w:t>events_trial</w:t>
       </w:r>
-      <w:proofErr w:type="spellEnd"/>
       <w:r>
         <w:rPr>
           <w:rFonts w:ascii="Consolas" w:eastAsia="Times New Roman" w:hAnsi="Consolas" w:cs="Times New Roman"/>
@@ -2799,33 +2501,7 @@
           <w:lang w:eastAsia="en-PH"/>
           <w14:ligatures w14:val="none"/>
         </w:rPr>
-        <w:t>'</w:t>
-      </w:r>
-      <w:proofErr w:type="spellStart"/>
-      <w:r>
-        <w:rPr>
-          <w:rFonts w:ascii="Consolas" w:eastAsia="Times New Roman" w:hAnsi="Consolas" w:cs="Times New Roman"/>
-          <w:color w:val="CE9178"/>
-          <w:kern w:val="0"/>
-          <w:sz w:val="21"/>
-          <w:szCs w:val="21"/>
-          <w:lang w:eastAsia="en-PH"/>
-          <w14:ligatures w14:val="none"/>
-        </w:rPr>
-        <w:t>transactbeforeoffer</w:t>
-      </w:r>
-      <w:proofErr w:type="spellEnd"/>
-      <w:r>
-        <w:rPr>
-          <w:rFonts w:ascii="Consolas" w:eastAsia="Times New Roman" w:hAnsi="Consolas" w:cs="Times New Roman"/>
-          <w:color w:val="CE9178"/>
-          <w:kern w:val="0"/>
-          <w:sz w:val="21"/>
-          <w:szCs w:val="21"/>
-          <w:lang w:eastAsia="en-PH"/>
-          <w14:ligatures w14:val="none"/>
-        </w:rPr>
-        <w:t>'</w:t>
+        <w:t>'transactbeforeoffer'</w:t>
       </w:r>
       <w:r>
         <w:rPr>
@@ -2915,8 +2591,6 @@
           <w14:ligatures w14:val="none"/>
         </w:rPr>
       </w:pPr>
-      <w:proofErr w:type="spellStart"/>
-      <w:proofErr w:type="gramStart"/>
       <w:r>
         <w:rPr>
           <w:rFonts w:ascii="Consolas" w:eastAsia="Times New Roman" w:hAnsi="Consolas" w:cs="Times New Roman"/>
@@ -2953,7 +2627,6 @@
         </w:rPr>
         <w:t>loc</w:t>
       </w:r>
-      <w:proofErr w:type="spellEnd"/>
       <w:r>
         <w:rPr>
           <w:rFonts w:ascii="Consolas" w:eastAsia="Times New Roman" w:hAnsi="Consolas" w:cs="Times New Roman"/>
@@ -2966,7 +2639,6 @@
         </w:rPr>
         <w:t>[</w:t>
       </w:r>
-      <w:proofErr w:type="gramEnd"/>
     </w:p>
     <w:p>
       <w:pPr>
@@ -2999,7 +2671,6 @@
         </w:rPr>
         <w:t xml:space="preserve">    </w:t>
       </w:r>
-      <w:proofErr w:type="spellStart"/>
       <w:r>
         <w:rPr>
           <w:rFonts w:ascii="Consolas" w:eastAsia="Times New Roman" w:hAnsi="Consolas" w:cs="Times New Roman"/>
@@ -3012,7 +2683,6 @@
         </w:rPr>
         <w:t>events_trial</w:t>
       </w:r>
-      <w:proofErr w:type="spellEnd"/>
       <w:r>
         <w:rPr>
           <w:rFonts w:ascii="Consolas" w:eastAsia="Times New Roman" w:hAnsi="Consolas" w:cs="Times New Roman"/>
@@ -3139,33 +2809,7 @@
           <w:lang w:eastAsia="en-PH"/>
           <w14:ligatures w14:val="none"/>
         </w:rPr>
-        <w:t>'</w:t>
-      </w:r>
-      <w:proofErr w:type="spellStart"/>
-      <w:r>
-        <w:rPr>
-          <w:rFonts w:ascii="Consolas" w:eastAsia="Times New Roman" w:hAnsi="Consolas" w:cs="Times New Roman"/>
-          <w:color w:val="CE9178"/>
-          <w:kern w:val="0"/>
-          <w:sz w:val="21"/>
-          <w:szCs w:val="21"/>
-          <w:lang w:eastAsia="en-PH"/>
-          <w14:ligatures w14:val="none"/>
-        </w:rPr>
-        <w:t>transactbeforeoffer</w:t>
-      </w:r>
-      <w:proofErr w:type="spellEnd"/>
-      <w:r>
-        <w:rPr>
-          <w:rFonts w:ascii="Consolas" w:eastAsia="Times New Roman" w:hAnsi="Consolas" w:cs="Times New Roman"/>
-          <w:color w:val="CE9178"/>
-          <w:kern w:val="0"/>
-          <w:sz w:val="21"/>
-          <w:szCs w:val="21"/>
-          <w:lang w:eastAsia="en-PH"/>
-          <w14:ligatures w14:val="none"/>
-        </w:rPr>
-        <w:t>'</w:t>
+        <w:t>'transactbeforeoffer'</w:t>
       </w:r>
     </w:p>
     <w:p>
@@ -3223,7 +2867,6 @@
         </w:rPr>
         <w:t xml:space="preserve"> </w:t>
       </w:r>
-      <w:proofErr w:type="spellStart"/>
       <w:r>
         <w:rPr>
           <w:rFonts w:ascii="Consolas" w:eastAsia="Times New Roman" w:hAnsi="Consolas" w:cs="Times New Roman"/>
@@ -3236,7 +2879,6 @@
         </w:rPr>
         <w:t>events_trial</w:t>
       </w:r>
-      <w:proofErr w:type="spellEnd"/>
       <w:r>
         <w:rPr>
           <w:rFonts w:ascii="Consolas" w:eastAsia="Times New Roman" w:hAnsi="Consolas" w:cs="Times New Roman"/>
@@ -3261,7 +2903,6 @@
         </w:rPr>
         <w:t>'amount'</w:t>
       </w:r>
-      <w:proofErr w:type="gramStart"/>
       <w:r>
         <w:rPr>
           <w:rFonts w:ascii="Consolas" w:eastAsia="Times New Roman" w:hAnsi="Consolas" w:cs="Times New Roman"/>
@@ -3286,7 +2927,6 @@
         </w:rPr>
         <w:t>shift</w:t>
       </w:r>
-      <w:proofErr w:type="gramEnd"/>
       <w:r>
         <w:rPr>
           <w:rFonts w:ascii="Consolas" w:eastAsia="Times New Roman" w:hAnsi="Consolas" w:cs="Times New Roman"/>
@@ -3344,13 +2984,8 @@
           <w:numId w:val="1"/>
         </w:numPr>
       </w:pPr>
-      <w:proofErr w:type="gramStart"/>
-      <w:r>
-        <w:t>An</w:t>
-      </w:r>
-      <w:proofErr w:type="gramEnd"/>
-      <w:r>
-        <w:t xml:space="preserve"> column is made with “None”.</w:t>
+      <w:r>
+        <w:t>An column is made with “None”.</w:t>
       </w:r>
     </w:p>
     <w:p>
@@ -3386,13 +3021,8 @@
         </w:numPr>
       </w:pPr>
       <w:r>
-        <w:t xml:space="preserve">Then it targets the new column, </w:t>
-      </w:r>
-      <w:proofErr w:type="spellStart"/>
-      <w:r>
-        <w:t>transactbeforeoffer</w:t>
-      </w:r>
-      <w:proofErr w:type="spellEnd"/>
+        <w:t>Then it targets the new column, transactbeforeoffer</w:t>
+      </w:r>
     </w:p>
     <w:p>
       <w:pPr>
@@ -3402,13 +3032,8 @@
           <w:numId w:val="1"/>
         </w:numPr>
       </w:pPr>
-      <w:proofErr w:type="gramStart"/>
-      <w:r>
-        <w:t>Shift(</w:t>
-      </w:r>
-      <w:proofErr w:type="gramEnd"/>
-      <w:r>
-        <w:t>1) means make the previous row’s value appear in the current row.</w:t>
+      <w:r>
+        <w:t>Shift(1) means make the previous row’s value appear in the current row.</w:t>
       </w:r>
     </w:p>
     <w:p>
@@ -3533,7 +3158,6 @@
           <w14:ligatures w14:val="none"/>
         </w:rPr>
       </w:pPr>
-      <w:proofErr w:type="spellStart"/>
       <w:r>
         <w:rPr>
           <w:rFonts w:ascii="Consolas" w:eastAsia="Times New Roman" w:hAnsi="Consolas" w:cs="Times New Roman"/>
@@ -3546,7 +3170,6 @@
         </w:rPr>
         <w:t>events_trial</w:t>
       </w:r>
-      <w:proofErr w:type="spellEnd"/>
       <w:r>
         <w:rPr>
           <w:rFonts w:ascii="Consolas" w:eastAsia="Times New Roman" w:hAnsi="Consolas" w:cs="Times New Roman"/>
@@ -3569,35 +3192,8 @@
           <w:lang w:eastAsia="en-PH"/>
           <w14:ligatures w14:val="none"/>
         </w:rPr>
-        <w:t>'</w:t>
-      </w:r>
-      <w:proofErr w:type="spellStart"/>
-      <w:r>
-        <w:rPr>
-          <w:rFonts w:ascii="Consolas" w:eastAsia="Times New Roman" w:hAnsi="Consolas" w:cs="Times New Roman"/>
-          <w:color w:val="CE9178"/>
-          <w:kern w:val="0"/>
-          <w:sz w:val="21"/>
-          <w:szCs w:val="21"/>
-          <w:lang w:eastAsia="en-PH"/>
-          <w14:ligatures w14:val="none"/>
-        </w:rPr>
-        <w:t>transactbeforeoffer</w:t>
-      </w:r>
-      <w:proofErr w:type="spellEnd"/>
-      <w:r>
-        <w:rPr>
-          <w:rFonts w:ascii="Consolas" w:eastAsia="Times New Roman" w:hAnsi="Consolas" w:cs="Times New Roman"/>
-          <w:color w:val="CE9178"/>
-          <w:kern w:val="0"/>
-          <w:sz w:val="21"/>
-          <w:szCs w:val="21"/>
-          <w:lang w:eastAsia="en-PH"/>
-          <w14:ligatures w14:val="none"/>
-        </w:rPr>
-        <w:t>'</w:t>
-      </w:r>
-      <w:proofErr w:type="gramStart"/>
+        <w:t>'transactbeforeoffer'</w:t>
+      </w:r>
       <w:r>
         <w:rPr>
           <w:rFonts w:ascii="Consolas" w:eastAsia="Times New Roman" w:hAnsi="Consolas" w:cs="Times New Roman"/>
@@ -3622,7 +3218,6 @@
         </w:rPr>
         <w:t>sum</w:t>
       </w:r>
-      <w:proofErr w:type="gramEnd"/>
       <w:r>
         <w:rPr>
           <w:rFonts w:ascii="Consolas" w:eastAsia="Times New Roman" w:hAnsi="Consolas" w:cs="Times New Roman"/>
@@ -3649,6 +3244,18 @@
       </w:r>
       <w:r>
         <w:t>616623.6799999975</w:t>
+      </w:r>
+    </w:p>
+    <w:p>
+      <w:pPr>
+        <w:pStyle w:val="ListParagraph"/>
+        <w:numPr>
+          <w:ilvl w:val="0"/>
+          <w:numId w:val="1"/>
+        </w:numPr>
+      </w:pPr>
+      <w:r>
+        <w:t>Continue at 98 line</w:t>
       </w:r>
     </w:p>
     <w:p/>

</xml_diff>